<commit_message>
Updating resume for 2019
</commit_message>
<xml_diff>
--- a/docs/Steve_Bass_Resume.docx
+++ b/docs/Steve_Bass_Resume.docx
@@ -18,7 +18,6 @@
         <w:shd w:fill="auto" w:val="clear"/>
         <w:spacing w:after="0" w:before="0" w:line="240" w:lineRule="auto"/>
         <w:ind w:left="0" w:right="0" w:firstLine="0"/>
-        <w:contextualSpacing w:val="0"/>
         <w:jc w:val="center"/>
         <w:rPr>
           <w:rFonts w:ascii="Helvetica Neue" w:cs="Helvetica Neue" w:eastAsia="Helvetica Neue" w:hAnsi="Helvetica Neue"/>
@@ -67,7 +66,6 @@
         <w:shd w:fill="auto" w:val="clear"/>
         <w:spacing w:after="0" w:before="0" w:line="240" w:lineRule="auto"/>
         <w:ind w:left="0" w:right="0" w:firstLine="0"/>
-        <w:contextualSpacing w:val="0"/>
         <w:jc w:val="center"/>
         <w:rPr>
           <w:rFonts w:ascii="Helvetica Neue" w:cs="Helvetica Neue" w:eastAsia="Helvetica Neue" w:hAnsi="Helvetica Neue"/>
@@ -116,7 +114,6 @@
         <w:shd w:fill="auto" w:val="clear"/>
         <w:spacing w:after="0" w:before="0" w:line="240" w:lineRule="auto"/>
         <w:ind w:left="0" w:right="0" w:firstLine="0"/>
-        <w:contextualSpacing w:val="0"/>
         <w:jc w:val="center"/>
         <w:rPr>
           <w:rFonts w:ascii="Helvetica Neue" w:cs="Helvetica Neue" w:eastAsia="Helvetica Neue" w:hAnsi="Helvetica Neue"/>
@@ -172,7 +169,6 @@
         <w:shd w:fill="auto" w:val="clear"/>
         <w:spacing w:after="0" w:before="0" w:line="240" w:lineRule="auto"/>
         <w:ind w:left="0" w:right="0" w:firstLine="0"/>
-        <w:contextualSpacing w:val="0"/>
         <w:jc w:val="left"/>
         <w:rPr>
           <w:rFonts w:ascii="Helvetica Neue" w:cs="Helvetica Neue" w:eastAsia="Helvetica Neue" w:hAnsi="Helvetica Neue"/>
@@ -209,20 +205,11 @@
         <w:shd w:fill="auto" w:val="clear"/>
         <w:spacing w:after="0" w:before="0" w:line="240" w:lineRule="auto"/>
         <w:ind w:left="0" w:right="0" w:firstLine="0"/>
-        <w:contextualSpacing w:val="0"/>
         <w:jc w:val="left"/>
         <w:rPr>
           <w:rFonts w:ascii="Helvetica Neue" w:cs="Helvetica Neue" w:eastAsia="Helvetica Neue" w:hAnsi="Helvetica Neue"/>
-          <w:b w:val="0"/>
-          <w:i w:val="0"/>
-          <w:smallCaps w:val="0"/>
-          <w:strike w:val="0"/>
-          <w:color w:val="000000"/>
           <w:sz w:val="22"/>
           <w:szCs w:val="22"/>
-          <w:u w:val="none"/>
-          <w:shd w:fill="auto" w:val="clear"/>
-          <w:vertAlign w:val="baseline"/>
         </w:rPr>
       </w:pPr>
       <w:r>
@@ -246,7 +233,6 @@
         <w:shd w:fill="auto" w:val="clear"/>
         <w:spacing w:after="0" w:before="0" w:line="240" w:lineRule="auto"/>
         <w:ind w:left="0" w:right="0" w:firstLine="0"/>
-        <w:contextualSpacing w:val="0"/>
         <w:jc w:val="left"/>
         <w:rPr>
           <w:rFonts w:ascii="Helvetica Neue" w:cs="Helvetica Neue" w:eastAsia="Helvetica Neue" w:hAnsi="Helvetica Neue"/>
@@ -313,7 +299,6 @@
         </w:tabs>
         <w:spacing w:after="0" w:before="0" w:line="240" w:lineRule="auto"/>
         <w:ind w:left="0" w:right="0" w:firstLine="0"/>
-        <w:contextualSpacing w:val="0"/>
         <w:jc w:val="left"/>
         <w:rPr>
           <w:rFonts w:ascii="Helvetica Neue" w:cs="Helvetica Neue" w:eastAsia="Helvetica Neue" w:hAnsi="Helvetica Neue"/>
@@ -329,7 +314,7 @@
           <w:szCs w:val="20"/>
           <w:rtl w:val="0"/>
         </w:rPr>
-        <w:t xml:space="preserve">Lead Developer - Pittsburgh, PA</w:t>
+        <w:t xml:space="preserve">Full Stack Software Developer - Pittsburgh, PA</w:t>
         <w:tab/>
       </w:r>
       <w:r>
@@ -360,7 +345,6 @@
         </w:tabs>
         <w:spacing w:after="0" w:before="0" w:line="240" w:lineRule="auto"/>
         <w:ind w:left="0" w:right="0" w:firstLine="0"/>
-        <w:contextualSpacing w:val="0"/>
         <w:jc w:val="left"/>
         <w:rPr>
           <w:rFonts w:ascii="Helvetica Neue" w:cs="Helvetica Neue" w:eastAsia="Helvetica Neue" w:hAnsi="Helvetica Neue"/>
@@ -406,7 +390,7 @@
           <w:szCs w:val="18"/>
           <w:rtl w:val="0"/>
         </w:rPr>
-        <w:t xml:space="preserve">Onboarded with the Global Cash &amp; Custody Services department to help establish requirements around strengthening their distributed application development practices, and contribute to an existing set of apps.</w:t>
+        <w:t xml:space="preserve">Onboarded with the Global Cash &amp; Custody Services department (GCCS) to spin up two microservices on their proprietary Docker-based Cloud Platform as a Service. The services are responsible for reporting financial transaction voucher metadata from two systems that the vouchers are expected to pass through.</w:t>
       </w:r>
     </w:p>
     <w:p>
@@ -420,6 +404,7 @@
           <w:rFonts w:ascii="Helvetica Neue" w:cs="Helvetica Neue" w:eastAsia="Helvetica Neue" w:hAnsi="Helvetica Neue"/>
           <w:sz w:val="18"/>
           <w:szCs w:val="18"/>
+          <w:u w:val="none"/>
         </w:rPr>
       </w:pPr>
       <w:r>
@@ -429,7 +414,7 @@
           <w:szCs w:val="18"/>
           <w:rtl w:val="0"/>
         </w:rPr>
-        <w:t xml:space="preserve">Learned the company’s proprietary Docker-based deployment infrastructure to spin up two microservices. They are responsible for reporting metadata behind a financial transaction voucher from two systems that vouchers are expected to pass through.</w:t>
+        <w:t xml:space="preserve">Developed a generic web services testing engine for GCCS. The engine hosts a series of REST POST endpoints that, once invoked, make calls against web service resources on a team’s behalf and validates the responses.</w:t>
       </w:r>
     </w:p>
     <w:p>
@@ -453,12 +438,11 @@
           <w:szCs w:val="18"/>
           <w:rtl w:val="0"/>
         </w:rPr>
-        <w:t xml:space="preserve">Currently developing solutions for the test automation efforts for the department. My most crucial deliverable in this area thus far has been a generic REST service testing engine. The engine itself is a series of REST endpoints that make calls against resources and validates the responses on a team’s behalf.</w:t>
-      </w:r>
-    </w:p>
-    <w:p>
-      <w:pPr>
-        <w:contextualSpacing w:val="0"/>
+        <w:t xml:space="preserve">Transferred to the Corporate Treasury department in November, 2018, to maintain and add features to an internal web application that allows users to query various SQL-based data sources in a more robust way than their current business processes. The application offers teams methods of abstracting their users’ entitlements to various data sources, and offers users means of saving and editing queries with auditing capabilities and visualizing/exporting the data with common (albeit powerful) UI/UX libraries (ag-Grid and Highcharts).</w:t>
+      </w:r>
+    </w:p>
+    <w:p>
+      <w:pPr>
         <w:rPr>
           <w:rFonts w:ascii="Helvetica Neue" w:cs="Helvetica Neue" w:eastAsia="Helvetica Neue" w:hAnsi="Helvetica Neue"/>
           <w:sz w:val="18"/>
@@ -489,7 +473,6 @@
         </w:tabs>
         <w:spacing w:after="0" w:before="0" w:line="240" w:lineRule="auto"/>
         <w:ind w:left="0" w:right="0" w:firstLine="0"/>
-        <w:contextualSpacing w:val="0"/>
         <w:jc w:val="left"/>
         <w:rPr>
           <w:rFonts w:ascii="Helvetica Neue" w:cs="Helvetica Neue" w:eastAsia="Helvetica Neue" w:hAnsi="Helvetica Neue"/>
@@ -591,7 +574,6 @@
         <w:shd w:fill="auto" w:val="clear"/>
         <w:spacing w:after="0" w:before="0" w:line="240" w:lineRule="auto"/>
         <w:ind w:left="0" w:right="0" w:firstLine="0"/>
-        <w:contextualSpacing w:val="0"/>
         <w:jc w:val="left"/>
         <w:rPr>
           <w:rFonts w:ascii="Helvetica Neue" w:cs="Helvetica Neue" w:eastAsia="Helvetica Neue" w:hAnsi="Helvetica Neue"/>
@@ -666,7 +648,6 @@
         <w:shd w:fill="auto" w:val="clear"/>
         <w:spacing w:after="0" w:before="0" w:line="240" w:lineRule="auto"/>
         <w:ind w:left="458" w:right="0" w:hanging="218"/>
-        <w:contextualSpacing w:val="0"/>
         <w:jc w:val="left"/>
         <w:rPr>
           <w:rFonts w:ascii="Helvetica Neue" w:cs="Helvetica Neue" w:eastAsia="Helvetica Neue" w:hAnsi="Helvetica Neue"/>
@@ -682,7 +663,7 @@
           <w:szCs w:val="18"/>
           <w:rtl w:val="0"/>
         </w:rPr>
-        <w:t xml:space="preserve">Helped develop and maintain a new internal web application used by operations to migrate client data from a legacy Microsoft system to a newer Oracle one, and validate said data in various steps along the way. This involved developing features in Typescript (Angular 2 at the time) and Spring Boot (JDK 1.8).</w:t>
+        <w:t xml:space="preserve">Helped create and maintain a new internal web application used by operations personnel to migrate core client data from a legacy SQL Server system to a newer Oracle one. The application allowed users to validate and correct this data in various steps in the migration process, and many of the features I wrote surrounded this validation functionality. This involved developing features in Typescript (Angular 2 at the time) and Spring Boot (JDK 1.8).</w:t>
       </w:r>
     </w:p>
     <w:p>
@@ -728,7 +709,7 @@
           <w:szCs w:val="18"/>
           <w:rtl w:val="0"/>
         </w:rPr>
-        <w:t xml:space="preserve">Created a few small script applications to clean data and circumvent certain infrastructure limitations.</w:t>
+        <w:t xml:space="preserve">Created a few small script applications in Java and Python to clean data and circumvent certain infrastructure limitations.</w:t>
       </w:r>
     </w:p>
     <w:p>
@@ -746,7 +727,6 @@
         <w:shd w:fill="auto" w:val="clear"/>
         <w:spacing w:after="0" w:before="0" w:line="240" w:lineRule="auto"/>
         <w:ind w:left="0" w:right="0" w:firstLine="0"/>
-        <w:contextualSpacing w:val="0"/>
         <w:jc w:val="left"/>
         <w:rPr>
           <w:rFonts w:ascii="Helvetica Neue" w:cs="Helvetica Neue" w:eastAsia="Helvetica Neue" w:hAnsi="Helvetica Neue"/>
@@ -786,7 +766,6 @@
         </w:tabs>
         <w:spacing w:after="0" w:before="0" w:line="240" w:lineRule="auto"/>
         <w:ind w:left="0" w:right="0" w:firstLine="0"/>
-        <w:contextualSpacing w:val="0"/>
         <w:jc w:val="left"/>
         <w:rPr>
           <w:rFonts w:ascii="Helvetica Neue" w:cs="Helvetica Neue" w:eastAsia="Helvetica Neue" w:hAnsi="Helvetica Neue"/>
@@ -861,7 +840,6 @@
         <w:shd w:fill="auto" w:val="clear"/>
         <w:spacing w:after="0" w:before="0" w:line="240" w:lineRule="auto"/>
         <w:ind w:left="0" w:right="0" w:firstLine="0"/>
-        <w:contextualSpacing w:val="0"/>
         <w:jc w:val="left"/>
         <w:rPr>
           <w:rFonts w:ascii="Helvetica Neue" w:cs="Helvetica Neue" w:eastAsia="Helvetica Neue" w:hAnsi="Helvetica Neue"/>
@@ -919,7 +897,6 @@
         <w:shd w:fill="auto" w:val="clear"/>
         <w:spacing w:after="0" w:before="0" w:line="240" w:lineRule="auto"/>
         <w:ind w:left="458" w:right="0" w:hanging="218"/>
-        <w:contextualSpacing w:val="0"/>
         <w:jc w:val="left"/>
         <w:rPr>
           <w:rFonts w:ascii="Helvetica Neue" w:cs="Helvetica Neue" w:eastAsia="Helvetica Neue" w:hAnsi="Helvetica Neue"/>
@@ -971,7 +948,6 @@
         <w:shd w:fill="auto" w:val="clear"/>
         <w:spacing w:after="0" w:before="0" w:line="240" w:lineRule="auto"/>
         <w:ind w:left="458" w:right="0" w:hanging="218"/>
-        <w:contextualSpacing w:val="0"/>
         <w:jc w:val="left"/>
         <w:rPr>
           <w:rFonts w:ascii="Helvetica Neue" w:cs="Helvetica Neue" w:eastAsia="Helvetica Neue" w:hAnsi="Helvetica Neue"/>
@@ -1019,7 +995,6 @@
         <w:shd w:fill="auto" w:val="clear"/>
         <w:spacing w:after="0" w:before="0" w:line="240" w:lineRule="auto"/>
         <w:ind w:left="0" w:right="0" w:firstLine="0"/>
-        <w:contextualSpacing w:val="0"/>
         <w:jc w:val="left"/>
         <w:rPr>
           <w:rFonts w:ascii="Helvetica Neue" w:cs="Helvetica Neue" w:eastAsia="Helvetica Neue" w:hAnsi="Helvetica Neue"/>
@@ -1056,7 +1031,6 @@
         <w:shd w:fill="auto" w:val="clear"/>
         <w:spacing w:after="0" w:before="0" w:line="240" w:lineRule="auto"/>
         <w:ind w:left="0" w:right="0" w:firstLine="0"/>
-        <w:contextualSpacing w:val="0"/>
         <w:jc w:val="left"/>
         <w:rPr>
           <w:rFonts w:ascii="Helvetica Neue" w:cs="Helvetica Neue" w:eastAsia="Helvetica Neue" w:hAnsi="Helvetica Neue"/>
@@ -1129,7 +1103,6 @@
         </w:tabs>
         <w:spacing w:after="0" w:before="0" w:line="240" w:lineRule="auto"/>
         <w:ind w:left="0" w:right="0" w:firstLine="0"/>
-        <w:contextualSpacing w:val="0"/>
         <w:jc w:val="left"/>
         <w:rPr>
           <w:rFonts w:ascii="Helvetica Neue" w:cs="Helvetica Neue" w:eastAsia="Helvetica Neue" w:hAnsi="Helvetica Neue"/>
@@ -1199,11 +1172,10 @@
         <w:shd w:fill="auto" w:val="clear"/>
         <w:spacing w:after="0" w:before="0" w:line="240" w:lineRule="auto"/>
         <w:ind w:left="0" w:right="0" w:firstLine="0"/>
-        <w:contextualSpacing w:val="0"/>
         <w:jc w:val="left"/>
         <w:rPr>
           <w:rFonts w:ascii="Helvetica Neue" w:cs="Helvetica Neue" w:eastAsia="Helvetica Neue" w:hAnsi="Helvetica Neue"/>
-          <w:b w:val="0"/>
+          <w:b w:val="1"/>
           <w:i w:val="0"/>
           <w:smallCaps w:val="0"/>
           <w:strike w:val="0"/>
@@ -1230,7 +1202,188 @@
           <w:vertAlign w:val="baseline"/>
           <w:rtl w:val="0"/>
         </w:rPr>
-        <w:t xml:space="preserve">Indecision Plaza began with a strong exasperation with having to discuss where to go for lunch during the workday. It is a mobile application that chooses one’s restaurant destination for them.</w:t>
+        <w:t xml:space="preserve">Indecision Plaza began with a strong exasperation with having to discuss where to go for lunch during the workday. It is a mobile application written in Nativescript that chooses one’s restaurant destination for them.</w:t>
+      </w:r>
+      <w:r>
+        <w:rPr>
+          <w:rtl w:val="0"/>
+        </w:rPr>
+      </w:r>
+    </w:p>
+    <w:p>
+      <w:pPr>
+        <w:keepNext w:val="0"/>
+        <w:keepLines w:val="0"/>
+        <w:widowControl w:val="1"/>
+        <w:pBdr>
+          <w:top w:space="0" w:sz="0" w:val="nil"/>
+          <w:left w:space="0" w:sz="0" w:val="nil"/>
+          <w:bottom w:color="000000" w:space="0" w:sz="8" w:val="single"/>
+          <w:right w:space="0" w:sz="0" w:val="nil"/>
+          <w:between w:space="0" w:sz="0" w:val="nil"/>
+        </w:pBdr>
+        <w:shd w:fill="auto" w:val="clear"/>
+        <w:spacing w:after="0" w:before="0" w:line="240" w:lineRule="auto"/>
+        <w:ind w:left="0" w:right="0" w:firstLine="0"/>
+        <w:jc w:val="left"/>
+        <w:rPr>
+          <w:rFonts w:ascii="Helvetica Neue" w:cs="Helvetica Neue" w:eastAsia="Helvetica Neue" w:hAnsi="Helvetica Neue"/>
+          <w:b w:val="1"/>
+          <w:i w:val="0"/>
+          <w:smallCaps w:val="0"/>
+          <w:strike w:val="0"/>
+          <w:color w:val="000000"/>
+          <w:sz w:val="22"/>
+          <w:szCs w:val="22"/>
+          <w:u w:val="none"/>
+          <w:shd w:fill="auto" w:val="clear"/>
+          <w:vertAlign w:val="baseline"/>
+        </w:rPr>
+      </w:pPr>
+      <w:r>
+        <w:rPr>
+          <w:rtl w:val="0"/>
+        </w:rPr>
+      </w:r>
+    </w:p>
+    <w:p>
+      <w:pPr>
+        <w:keepNext w:val="0"/>
+        <w:keepLines w:val="0"/>
+        <w:widowControl w:val="1"/>
+        <w:pBdr>
+          <w:top w:space="0" w:sz="0" w:val="nil"/>
+          <w:left w:space="0" w:sz="0" w:val="nil"/>
+          <w:bottom w:space="0" w:sz="0" w:val="nil"/>
+          <w:right w:space="0" w:sz="0" w:val="nil"/>
+          <w:between w:space="0" w:sz="0" w:val="nil"/>
+        </w:pBdr>
+        <w:shd w:fill="auto" w:val="clear"/>
+        <w:spacing w:after="0" w:before="0" w:line="240" w:lineRule="auto"/>
+        <w:ind w:left="0" w:right="0" w:firstLine="0"/>
+        <w:jc w:val="left"/>
+        <w:rPr>
+          <w:rFonts w:ascii="Helvetica Neue" w:cs="Helvetica Neue" w:eastAsia="Helvetica Neue" w:hAnsi="Helvetica Neue"/>
+          <w:b w:val="1"/>
+        </w:rPr>
+        <w:sectPr>
+          <w:headerReference r:id="rId7" w:type="default"/>
+          <w:footerReference r:id="rId8" w:type="default"/>
+          <w:pgSz w:h="15840" w:w="12240"/>
+          <w:pgMar w:bottom="1440" w:top="1440" w:left="1440" w:right="1440" w:header="720" w:footer="864"/>
+          <w:pgNumType w:start="1"/>
+        </w:sectPr>
+      </w:pPr>
+      <w:r>
+        <w:rPr>
+          <w:rtl w:val="0"/>
+        </w:rPr>
+      </w:r>
+    </w:p>
+    <w:p>
+      <w:pPr>
+        <w:keepNext w:val="0"/>
+        <w:keepLines w:val="0"/>
+        <w:widowControl w:val="1"/>
+        <w:pBdr>
+          <w:top w:space="0" w:sz="0" w:val="nil"/>
+          <w:left w:space="0" w:sz="0" w:val="nil"/>
+          <w:bottom w:space="0" w:sz="0" w:val="nil"/>
+          <w:right w:space="0" w:sz="0" w:val="nil"/>
+          <w:between w:space="0" w:sz="0" w:val="nil"/>
+        </w:pBdr>
+        <w:shd w:fill="auto" w:val="clear"/>
+        <w:spacing w:after="0" w:before="0" w:line="240" w:lineRule="auto"/>
+        <w:ind w:left="0" w:right="0" w:firstLine="0"/>
+        <w:jc w:val="left"/>
+        <w:rPr>
+          <w:rFonts w:ascii="Helvetica Neue" w:cs="Helvetica Neue" w:eastAsia="Helvetica Neue" w:hAnsi="Helvetica Neue"/>
+          <w:i w:val="1"/>
+          <w:smallCaps w:val="0"/>
+          <w:strike w:val="0"/>
+          <w:sz w:val="24"/>
+          <w:szCs w:val="24"/>
+          <w:u w:val="none"/>
+          <w:shd w:fill="auto" w:val="clear"/>
+          <w:vertAlign w:val="baseline"/>
+        </w:rPr>
+      </w:pPr>
+      <w:r>
+        <w:rPr>
+          <w:rFonts w:ascii="Helvetica Neue" w:cs="Helvetica Neue" w:eastAsia="Helvetica Neue" w:hAnsi="Helvetica Neue"/>
+          <w:b w:val="1"/>
+          <w:i w:val="0"/>
+          <w:smallCaps w:val="0"/>
+          <w:strike w:val="0"/>
+          <w:sz w:val="24"/>
+          <w:szCs w:val="24"/>
+          <w:u w:val="none"/>
+          <w:shd w:fill="auto" w:val="clear"/>
+          <w:vertAlign w:val="baseline"/>
+          <w:rtl w:val="0"/>
+        </w:rPr>
+        <w:t xml:space="preserve">— </w:t>
+      </w:r>
+      <w:r>
+        <w:rPr>
+          <w:rFonts w:ascii="Helvetica Neue" w:cs="Helvetica Neue" w:eastAsia="Helvetica Neue" w:hAnsi="Helvetica Neue"/>
+          <w:i w:val="1"/>
+          <w:smallCaps w:val="0"/>
+          <w:strike w:val="0"/>
+          <w:sz w:val="24"/>
+          <w:szCs w:val="24"/>
+          <w:u w:val="none"/>
+          <w:shd w:fill="auto" w:val="clear"/>
+          <w:vertAlign w:val="baseline"/>
+          <w:rtl w:val="0"/>
+        </w:rPr>
+        <w:t xml:space="preserve">Languages</w:t>
+      </w:r>
+    </w:p>
+    <w:p>
+      <w:pPr>
+        <w:keepNext w:val="0"/>
+        <w:keepLines w:val="0"/>
+        <w:widowControl w:val="1"/>
+        <w:pBdr>
+          <w:top w:space="0" w:sz="0" w:val="nil"/>
+          <w:left w:space="0" w:sz="0" w:val="nil"/>
+          <w:bottom w:space="0" w:sz="0" w:val="nil"/>
+          <w:right w:space="0" w:sz="0" w:val="nil"/>
+          <w:between w:space="0" w:sz="0" w:val="nil"/>
+        </w:pBdr>
+        <w:shd w:fill="auto" w:val="clear"/>
+        <w:spacing w:after="0" w:before="0" w:line="240" w:lineRule="auto"/>
+        <w:ind w:left="0" w:right="0" w:firstLine="0"/>
+        <w:jc w:val="left"/>
+        <w:rPr>
+          <w:rFonts w:ascii="Helvetica Neue" w:cs="Helvetica Neue" w:eastAsia="Helvetica Neue" w:hAnsi="Helvetica Neue"/>
+          <w:b w:val="1"/>
+          <w:i w:val="0"/>
+          <w:smallCaps w:val="0"/>
+          <w:strike w:val="0"/>
+          <w:sz w:val="20"/>
+          <w:szCs w:val="20"/>
+          <w:u w:val="none"/>
+          <w:shd w:fill="auto" w:val="clear"/>
+          <w:vertAlign w:val="baseline"/>
+        </w:rPr>
+      </w:pPr>
+      <w:r>
+        <w:rPr>
+          <w:rFonts w:ascii="Helvetica Neue" w:cs="Helvetica Neue" w:eastAsia="Helvetica Neue" w:hAnsi="Helvetica Neue"/>
+          <w:b w:val="1"/>
+          <w:i w:val="0"/>
+          <w:smallCaps w:val="0"/>
+          <w:strike w:val="0"/>
+          <w:sz w:val="20"/>
+          <w:szCs w:val="20"/>
+          <w:u w:val="none"/>
+          <w:shd w:fill="auto" w:val="clear"/>
+          <w:vertAlign w:val="baseline"/>
+          <w:rtl w:val="0"/>
+        </w:rPr>
+        <w:t xml:space="preserve">Proficient: </w:t>
       </w:r>
     </w:p>
     <w:p>
@@ -1252,14 +1405,10 @@
         <w:shd w:fill="auto" w:val="clear"/>
         <w:spacing w:after="0" w:before="0" w:line="240" w:lineRule="auto"/>
         <w:ind w:left="458" w:right="0" w:hanging="218"/>
-        <w:contextualSpacing w:val="0"/>
         <w:jc w:val="left"/>
         <w:rPr>
           <w:rFonts w:ascii="Helvetica Neue" w:cs="Helvetica Neue" w:eastAsia="Helvetica Neue" w:hAnsi="Helvetica Neue"/>
           <w:i w:val="0"/>
-          <w:color w:val="000000"/>
-          <w:sz w:val="18"/>
-          <w:szCs w:val="18"/>
         </w:rPr>
       </w:pPr>
       <w:r>
@@ -1269,94 +1418,348 @@
           <w:i w:val="0"/>
           <w:smallCaps w:val="0"/>
           <w:strike w:val="0"/>
-          <w:color w:val="000000"/>
-          <w:sz w:val="18"/>
-          <w:szCs w:val="18"/>
-          <w:u w:val="none"/>
-          <w:shd w:fill="auto" w:val="clear"/>
-          <w:vertAlign w:val="baseline"/>
-          <w:rtl w:val="0"/>
-        </w:rPr>
-        <w:t xml:space="preserve">Established and maintained a Scrum-like task board and wiki within the Github UI to organize feature contribution guidelines and release descriptions.</w:t>
-      </w:r>
-      <w:r>
-        <w:rPr>
-          <w:rtl w:val="0"/>
-        </w:rPr>
-      </w:r>
-    </w:p>
-    <w:p>
-      <w:pPr>
-        <w:keepNext w:val="0"/>
-        <w:keepLines w:val="0"/>
-        <w:widowControl w:val="1"/>
+          <w:sz w:val="20"/>
+          <w:szCs w:val="20"/>
+          <w:u w:val="none"/>
+          <w:shd w:fill="auto" w:val="clear"/>
+          <w:vertAlign w:val="baseline"/>
+          <w:rtl w:val="0"/>
+        </w:rPr>
+        <w:t xml:space="preserve">Jav</w:t>
+      </w:r>
+      <w:r>
+        <w:rPr>
+          <w:rFonts w:ascii="Helvetica Neue" w:cs="Helvetica Neue" w:eastAsia="Helvetica Neue" w:hAnsi="Helvetica Neue"/>
+          <w:sz w:val="20"/>
+          <w:szCs w:val="20"/>
+          <w:rtl w:val="0"/>
+        </w:rPr>
+        <w:t xml:space="preserve">a</w:t>
+      </w:r>
+      <w:r>
+        <w:rPr>
+          <w:rFonts w:ascii="Helvetica Neue" w:cs="Helvetica Neue" w:eastAsia="Helvetica Neue" w:hAnsi="Helvetica Neue"/>
+          <w:b w:val="0"/>
+          <w:i w:val="0"/>
+          <w:smallCaps w:val="0"/>
+          <w:strike w:val="0"/>
+          <w:sz w:val="20"/>
+          <w:szCs w:val="20"/>
+          <w:u w:val="none"/>
+          <w:shd w:fill="auto" w:val="clear"/>
+          <w:vertAlign w:val="baseline"/>
+          <w:rtl w:val="0"/>
+        </w:rPr>
+        <w:t xml:space="preserve"> | Typescript | Python | SQL </w:t>
+      </w:r>
+      <w:r>
+        <w:rPr>
+          <w:rtl w:val="0"/>
+        </w:rPr>
+      </w:r>
+    </w:p>
+    <w:p>
+      <w:pPr>
+        <w:keepNext w:val="0"/>
+        <w:keepLines w:val="0"/>
+        <w:widowControl w:val="1"/>
+        <w:pBdr>
+          <w:top w:space="0" w:sz="0" w:val="nil"/>
+          <w:left w:space="0" w:sz="0" w:val="nil"/>
+          <w:bottom w:space="0" w:sz="0" w:val="nil"/>
+          <w:right w:space="0" w:sz="0" w:val="nil"/>
+          <w:between w:space="0" w:sz="0" w:val="nil"/>
+        </w:pBdr>
+        <w:shd w:fill="auto" w:val="clear"/>
+        <w:spacing w:after="0" w:before="0" w:line="240" w:lineRule="auto"/>
+        <w:ind w:left="0" w:right="0" w:firstLine="0"/>
+        <w:jc w:val="left"/>
+        <w:rPr>
+          <w:rFonts w:ascii="Helvetica Neue" w:cs="Helvetica Neue" w:eastAsia="Helvetica Neue" w:hAnsi="Helvetica Neue"/>
+          <w:b w:val="1"/>
+          <w:i w:val="0"/>
+          <w:smallCaps w:val="0"/>
+          <w:strike w:val="0"/>
+          <w:sz w:val="20"/>
+          <w:szCs w:val="20"/>
+          <w:u w:val="none"/>
+          <w:shd w:fill="auto" w:val="clear"/>
+          <w:vertAlign w:val="baseline"/>
+        </w:rPr>
+      </w:pPr>
+      <w:r>
+        <w:rPr>
+          <w:rFonts w:ascii="Helvetica Neue" w:cs="Helvetica Neue" w:eastAsia="Helvetica Neue" w:hAnsi="Helvetica Neue"/>
+          <w:b w:val="1"/>
+          <w:i w:val="0"/>
+          <w:smallCaps w:val="0"/>
+          <w:strike w:val="0"/>
+          <w:sz w:val="20"/>
+          <w:szCs w:val="20"/>
+          <w:u w:val="none"/>
+          <w:shd w:fill="auto" w:val="clear"/>
+          <w:vertAlign w:val="baseline"/>
+          <w:rtl w:val="0"/>
+        </w:rPr>
+        <w:t xml:space="preserve">Comfortable:</w:t>
+      </w:r>
+      <w:r>
+        <w:rPr>
+          <w:rFonts w:ascii="Helvetica Neue" w:cs="Helvetica Neue" w:eastAsia="Helvetica Neue" w:hAnsi="Helvetica Neue"/>
+          <w:b w:val="0"/>
+          <w:i w:val="0"/>
+          <w:smallCaps w:val="0"/>
+          <w:strike w:val="0"/>
+          <w:sz w:val="20"/>
+          <w:szCs w:val="20"/>
+          <w:u w:val="none"/>
+          <w:shd w:fill="auto" w:val="clear"/>
+          <w:vertAlign w:val="baseline"/>
+          <w:rtl w:val="0"/>
+        </w:rPr>
+        <w:t xml:space="preserve"> </w:t>
+      </w:r>
+      <w:r>
+        <w:rPr>
+          <w:rtl w:val="0"/>
+        </w:rPr>
+      </w:r>
+    </w:p>
+    <w:p>
+      <w:pPr>
+        <w:keepNext w:val="0"/>
+        <w:keepLines w:val="0"/>
+        <w:widowControl w:val="1"/>
+        <w:numPr>
+          <w:ilvl w:val="1"/>
+          <w:numId w:val="2"/>
+        </w:numPr>
+        <w:pBdr>
+          <w:top w:space="0" w:sz="0" w:val="nil"/>
+          <w:left w:space="0" w:sz="0" w:val="nil"/>
+          <w:bottom w:space="0" w:sz="0" w:val="nil"/>
+          <w:right w:space="0" w:sz="0" w:val="nil"/>
+          <w:between w:space="0" w:sz="0" w:val="nil"/>
+        </w:pBdr>
+        <w:shd w:fill="auto" w:val="clear"/>
+        <w:spacing w:after="0" w:before="0" w:line="240" w:lineRule="auto"/>
+        <w:ind w:left="458" w:right="0" w:hanging="218"/>
+        <w:jc w:val="left"/>
+        <w:rPr>
+          <w:rFonts w:ascii="Helvetica Neue" w:cs="Helvetica Neue" w:eastAsia="Helvetica Neue" w:hAnsi="Helvetica Neue"/>
+          <w:b w:val="0"/>
+          <w:i w:val="0"/>
+        </w:rPr>
+      </w:pPr>
+      <w:r>
+        <w:rPr>
+          <w:rFonts w:ascii="Helvetica Neue" w:cs="Helvetica Neue" w:eastAsia="Helvetica Neue" w:hAnsi="Helvetica Neue"/>
+          <w:sz w:val="20"/>
+          <w:szCs w:val="20"/>
+          <w:rtl w:val="0"/>
+        </w:rPr>
+        <w:t xml:space="preserve">Ruby | Go | Perl | C/C++</w:t>
+      </w:r>
+      <w:r>
+        <w:rPr>
+          <w:rtl w:val="0"/>
+        </w:rPr>
+      </w:r>
+    </w:p>
+    <w:p>
+      <w:pPr>
+        <w:rPr>
+          <w:rFonts w:ascii="Helvetica Neue" w:cs="Helvetica Neue" w:eastAsia="Helvetica Neue" w:hAnsi="Helvetica Neue"/>
+          <w:i w:val="1"/>
+        </w:rPr>
+      </w:pPr>
+      <w:r>
+        <w:rPr>
+          <w:rFonts w:ascii="Helvetica Neue" w:cs="Helvetica Neue" w:eastAsia="Helvetica Neue" w:hAnsi="Helvetica Neue"/>
+          <w:b w:val="1"/>
+          <w:rtl w:val="0"/>
+        </w:rPr>
+        <w:t xml:space="preserve">— </w:t>
+      </w:r>
+      <w:r>
+        <w:rPr>
+          <w:rFonts w:ascii="Helvetica Neue" w:cs="Helvetica Neue" w:eastAsia="Helvetica Neue" w:hAnsi="Helvetica Neue"/>
+          <w:i w:val="1"/>
+          <w:rtl w:val="0"/>
+        </w:rPr>
+        <w:t xml:space="preserve">Frameworks</w:t>
+      </w:r>
+    </w:p>
+    <w:p>
+      <w:pPr>
+        <w:rPr>
+          <w:rFonts w:ascii="Helvetica Neue" w:cs="Helvetica Neue" w:eastAsia="Helvetica Neue" w:hAnsi="Helvetica Neue"/>
+          <w:b w:val="1"/>
+          <w:sz w:val="20"/>
+          <w:szCs w:val="20"/>
+        </w:rPr>
+      </w:pPr>
+      <w:r>
+        <w:rPr>
+          <w:rFonts w:ascii="Helvetica Neue" w:cs="Helvetica Neue" w:eastAsia="Helvetica Neue" w:hAnsi="Helvetica Neue"/>
+          <w:b w:val="1"/>
+          <w:sz w:val="20"/>
+          <w:szCs w:val="20"/>
+          <w:rtl w:val="0"/>
+        </w:rPr>
+        <w:t xml:space="preserve">Proficient: </w:t>
+      </w:r>
+    </w:p>
+    <w:p>
+      <w:pPr>
         <w:numPr>
           <w:ilvl w:val="1"/>
           <w:numId w:val="1"/>
         </w:numPr>
-        <w:pBdr>
-          <w:top w:space="0" w:sz="0" w:val="nil"/>
-          <w:left w:space="0" w:sz="0" w:val="nil"/>
-          <w:bottom w:space="0" w:sz="0" w:val="nil"/>
-          <w:right w:space="0" w:sz="0" w:val="nil"/>
-          <w:between w:space="0" w:sz="0" w:val="nil"/>
-        </w:pBdr>
-        <w:shd w:fill="auto" w:val="clear"/>
-        <w:spacing w:after="0" w:before="0" w:line="240" w:lineRule="auto"/>
-        <w:ind w:left="458" w:right="0" w:hanging="218"/>
-        <w:contextualSpacing w:val="0"/>
+        <w:ind w:left="458" w:hanging="218"/>
+        <w:rPr>
+          <w:rFonts w:ascii="Helvetica Neue" w:cs="Helvetica Neue" w:eastAsia="Helvetica Neue" w:hAnsi="Helvetica Neue"/>
+        </w:rPr>
+        <w:sectPr>
+          <w:type w:val="continuous"/>
+          <w:pgSz w:h="15840" w:w="12240"/>
+          <w:pgMar w:bottom="1440" w:top="1440" w:left="1440" w:right="1440" w:header="720" w:footer="864"/>
+          <w:cols w:equalWidth="0" w:num="2">
+            <w:col w:space="720" w:w="4320"/>
+            <w:col w:space="0" w:w="4320"/>
+          </w:cols>
+        </w:sectPr>
+      </w:pPr>
+      <w:r>
+        <w:rPr>
+          <w:rFonts w:ascii="Helvetica Neue" w:cs="Helvetica Neue" w:eastAsia="Helvetica Neue" w:hAnsi="Helvetica Neue"/>
+          <w:sz w:val="20"/>
+          <w:szCs w:val="20"/>
+          <w:rtl w:val="0"/>
+        </w:rPr>
+        <w:t xml:space="preserve">Spring Boot | Angular</w:t>
+      </w:r>
+      <w:r>
+        <w:rPr>
+          <w:rtl w:val="0"/>
+        </w:rPr>
+      </w:r>
+    </w:p>
+    <w:p>
+      <w:pPr>
+        <w:keepNext w:val="0"/>
+        <w:keepLines w:val="0"/>
+        <w:widowControl w:val="1"/>
+        <w:pBdr>
+          <w:top w:space="0" w:sz="0" w:val="nil"/>
+          <w:left w:space="0" w:sz="0" w:val="nil"/>
+          <w:bottom w:space="0" w:sz="0" w:val="nil"/>
+          <w:right w:space="0" w:sz="0" w:val="nil"/>
+          <w:between w:space="0" w:sz="0" w:val="nil"/>
+        </w:pBdr>
+        <w:shd w:fill="auto" w:val="clear"/>
+        <w:spacing w:after="0" w:before="0" w:line="240" w:lineRule="auto"/>
+        <w:ind w:left="0" w:right="0" w:firstLine="0"/>
         <w:jc w:val="left"/>
         <w:rPr>
           <w:rFonts w:ascii="Helvetica Neue" w:cs="Helvetica Neue" w:eastAsia="Helvetica Neue" w:hAnsi="Helvetica Neue"/>
-          <w:i w:val="0"/>
-          <w:color w:val="000000"/>
-          <w:sz w:val="18"/>
-          <w:szCs w:val="18"/>
-        </w:rPr>
-      </w:pPr>
-      <w:r>
+          <w:b w:val="1"/>
+        </w:rPr>
+      </w:pPr>
+      <w:r>
+        <w:rPr>
+          <w:rtl w:val="0"/>
+        </w:rPr>
+      </w:r>
+    </w:p>
+    <w:p>
+      <w:pPr>
+        <w:keepNext w:val="0"/>
+        <w:keepLines w:val="0"/>
+        <w:widowControl w:val="1"/>
+        <w:pBdr>
+          <w:top w:space="0" w:sz="0" w:val="nil"/>
+          <w:left w:space="0" w:sz="0" w:val="nil"/>
+          <w:bottom w:space="0" w:sz="0" w:val="nil"/>
+          <w:right w:space="0" w:sz="0" w:val="nil"/>
+          <w:between w:space="0" w:sz="0" w:val="nil"/>
+        </w:pBdr>
+        <w:shd w:fill="auto" w:val="clear"/>
+        <w:spacing w:after="0" w:before="0" w:line="240" w:lineRule="auto"/>
+        <w:ind w:left="0" w:right="0" w:firstLine="0"/>
+        <w:jc w:val="left"/>
         <w:rPr>
           <w:rFonts w:ascii="Helvetica Neue" w:cs="Helvetica Neue" w:eastAsia="Helvetica Neue" w:hAnsi="Helvetica Neue"/>
           <w:b w:val="0"/>
-          <w:i w:val="0"/>
-          <w:smallCaps w:val="0"/>
-          <w:strike w:val="0"/>
-          <w:color w:val="000000"/>
-          <w:sz w:val="18"/>
-          <w:szCs w:val="18"/>
-          <w:u w:val="none"/>
-          <w:shd w:fill="auto" w:val="clear"/>
-          <w:vertAlign w:val="baseline"/>
-          <w:rtl w:val="0"/>
-        </w:rPr>
-        <w:t xml:space="preserve">Conceived and contributed to a homegrown Nativescript application. Feature additions ranged from minor styling to optimizing calls against the Yelp RESTful API by caching the response results in an Angular component. </w:t>
-      </w:r>
-      <w:r>
-        <w:rPr>
-          <w:rtl w:val="0"/>
-        </w:rPr>
-      </w:r>
-    </w:p>
-    <w:p>
-      <w:pPr>
-        <w:keepNext w:val="0"/>
-        <w:keepLines w:val="0"/>
-        <w:widowControl w:val="1"/>
-        <w:pBdr>
-          <w:top w:space="0" w:sz="0" w:val="nil"/>
-          <w:left w:space="0" w:sz="0" w:val="nil"/>
-          <w:bottom w:color="000000" w:space="0" w:sz="8" w:val="single"/>
+          <w:i w:val="1"/>
+          <w:smallCaps w:val="0"/>
+          <w:strike w:val="0"/>
+          <w:color w:val="000000"/>
+          <w:sz w:val="24"/>
+          <w:szCs w:val="24"/>
+          <w:u w:val="none"/>
+          <w:shd w:fill="auto" w:val="clear"/>
+          <w:vertAlign w:val="baseline"/>
+        </w:rPr>
+      </w:pPr>
+      <w:r>
+        <w:rPr>
+          <w:rFonts w:ascii="Helvetica Neue" w:cs="Helvetica Neue" w:eastAsia="Helvetica Neue" w:hAnsi="Helvetica Neue"/>
+          <w:b w:val="1"/>
+          <w:i w:val="0"/>
+          <w:smallCaps w:val="0"/>
+          <w:strike w:val="0"/>
+          <w:color w:val="000000"/>
+          <w:sz w:val="24"/>
+          <w:szCs w:val="24"/>
+          <w:u w:val="none"/>
+          <w:shd w:fill="auto" w:val="clear"/>
+          <w:vertAlign w:val="baseline"/>
+          <w:rtl w:val="0"/>
+        </w:rPr>
+        <w:t xml:space="preserve">— </w:t>
+      </w:r>
+      <w:r>
+        <w:rPr>
+          <w:rFonts w:ascii="Helvetica Neue" w:cs="Helvetica Neue" w:eastAsia="Helvetica Neue" w:hAnsi="Helvetica Neue"/>
+          <w:i w:val="1"/>
+          <w:smallCaps w:val="0"/>
+          <w:strike w:val="0"/>
+          <w:color w:val="000000"/>
+          <w:sz w:val="24"/>
+          <w:szCs w:val="24"/>
+          <w:u w:val="none"/>
+          <w:shd w:fill="auto" w:val="clear"/>
+          <w:vertAlign w:val="baseline"/>
+          <w:rtl w:val="0"/>
+        </w:rPr>
+        <w:t xml:space="preserve">Education</w:t>
+      </w:r>
+      <w:r>
+        <w:rPr>
+          <w:rtl w:val="0"/>
+        </w:rPr>
+      </w:r>
+    </w:p>
+    <w:p>
+      <w:pPr>
+        <w:keepNext w:val="0"/>
+        <w:keepLines w:val="0"/>
+        <w:widowControl w:val="1"/>
+        <w:pBdr>
+          <w:top w:space="0" w:sz="0" w:val="nil"/>
+          <w:left w:space="0" w:sz="0" w:val="nil"/>
+          <w:bottom w:space="0" w:sz="0" w:val="nil"/>
           <w:right w:space="0" w:sz="0" w:val="nil"/>
           <w:between w:space="0" w:sz="0" w:val="nil"/>
         </w:pBdr>
         <w:shd w:fill="auto" w:val="clear"/>
         <w:spacing w:after="0" w:before="0" w:line="240" w:lineRule="auto"/>
         <w:ind w:left="0" w:right="0" w:firstLine="0"/>
-        <w:contextualSpacing w:val="0"/>
         <w:jc w:val="left"/>
         <w:rPr>
           <w:rFonts w:ascii="Helvetica Neue" w:cs="Helvetica Neue" w:eastAsia="Helvetica Neue" w:hAnsi="Helvetica Neue"/>
-          <w:b w:val="1"/>
+          <w:b w:val="0"/>
           <w:i w:val="0"/>
           <w:smallCaps w:val="0"/>
           <w:strike w:val="0"/>
@@ -1370,189 +1773,21 @@
       </w:pPr>
       <w:r>
         <w:rPr>
-          <w:rtl w:val="0"/>
-        </w:rPr>
-      </w:r>
-    </w:p>
-    <w:p>
-      <w:pPr>
-        <w:keepNext w:val="0"/>
-        <w:keepLines w:val="0"/>
-        <w:widowControl w:val="1"/>
-        <w:pBdr>
-          <w:top w:space="0" w:sz="0" w:val="nil"/>
-          <w:left w:space="0" w:sz="0" w:val="nil"/>
-          <w:bottom w:space="0" w:sz="0" w:val="nil"/>
-          <w:right w:space="0" w:sz="0" w:val="nil"/>
-          <w:between w:space="0" w:sz="0" w:val="nil"/>
-        </w:pBdr>
-        <w:shd w:fill="auto" w:val="clear"/>
-        <w:spacing w:after="0" w:before="0" w:line="240" w:lineRule="auto"/>
-        <w:ind w:left="0" w:right="0" w:firstLine="0"/>
-        <w:contextualSpacing w:val="0"/>
-        <w:jc w:val="left"/>
-        <w:rPr>
-          <w:rFonts w:ascii="Helvetica Neue" w:cs="Helvetica Neue" w:eastAsia="Helvetica Neue" w:hAnsi="Helvetica Neue"/>
-          <w:i w:val="1"/>
-          <w:smallCaps w:val="0"/>
-          <w:strike w:val="0"/>
-          <w:sz w:val="24"/>
-          <w:szCs w:val="24"/>
-          <w:u w:val="none"/>
-          <w:shd w:fill="auto" w:val="clear"/>
-          <w:vertAlign w:val="baseline"/>
-        </w:rPr>
-      </w:pPr>
-      <w:r>
-        <w:rPr>
           <w:rFonts w:ascii="Helvetica Neue" w:cs="Helvetica Neue" w:eastAsia="Helvetica Neue" w:hAnsi="Helvetica Neue"/>
           <w:b w:val="1"/>
           <w:i w:val="0"/>
           <w:smallCaps w:val="0"/>
           <w:strike w:val="0"/>
-          <w:sz w:val="24"/>
-          <w:szCs w:val="24"/>
-          <w:u w:val="none"/>
-          <w:shd w:fill="auto" w:val="clear"/>
-          <w:vertAlign w:val="baseline"/>
-          <w:rtl w:val="0"/>
-        </w:rPr>
-        <w:t xml:space="preserve">— </w:t>
-      </w:r>
-      <w:r>
-        <w:rPr>
-          <w:rFonts w:ascii="Helvetica Neue" w:cs="Helvetica Neue" w:eastAsia="Helvetica Neue" w:hAnsi="Helvetica Neue"/>
-          <w:i w:val="1"/>
-          <w:smallCaps w:val="0"/>
-          <w:strike w:val="0"/>
-          <w:sz w:val="24"/>
-          <w:szCs w:val="24"/>
-          <w:u w:val="none"/>
-          <w:shd w:fill="auto" w:val="clear"/>
-          <w:vertAlign w:val="baseline"/>
-          <w:rtl w:val="0"/>
-        </w:rPr>
-        <w:t xml:space="preserve">Tools</w:t>
-      </w:r>
-      <w:r>
-        <w:rPr>
-          <w:rFonts w:ascii="Helvetica Neue" w:cs="Helvetica Neue" w:eastAsia="Helvetica Neue" w:hAnsi="Helvetica Neue"/>
-          <w:i w:val="1"/>
-          <w:smallCaps w:val="0"/>
-          <w:strike w:val="0"/>
-          <w:sz w:val="24"/>
-          <w:szCs w:val="24"/>
-          <w:u w:val="none"/>
-          <w:shd w:fill="auto" w:val="clear"/>
-          <w:vertAlign w:val="baseline"/>
-          <w:rtl w:val="0"/>
-        </w:rPr>
-        <w:t xml:space="preserve">, </w:t>
-      </w:r>
-      <w:r>
-        <w:rPr>
-          <w:rFonts w:ascii="Helvetica Neue" w:cs="Helvetica Neue" w:eastAsia="Helvetica Neue" w:hAnsi="Helvetica Neue"/>
-          <w:i w:val="1"/>
-          <w:smallCaps w:val="0"/>
-          <w:strike w:val="0"/>
-          <w:sz w:val="24"/>
-          <w:szCs w:val="24"/>
-          <w:u w:val="none"/>
-          <w:shd w:fill="auto" w:val="clear"/>
-          <w:vertAlign w:val="baseline"/>
-          <w:rtl w:val="0"/>
-        </w:rPr>
-        <w:t xml:space="preserve">Frameworks</w:t>
-      </w:r>
-      <w:r>
-        <w:rPr>
-          <w:rFonts w:ascii="Helvetica Neue" w:cs="Helvetica Neue" w:eastAsia="Helvetica Neue" w:hAnsi="Helvetica Neue"/>
-          <w:i w:val="1"/>
-          <w:smallCaps w:val="0"/>
-          <w:strike w:val="0"/>
-          <w:sz w:val="24"/>
-          <w:szCs w:val="24"/>
-          <w:u w:val="none"/>
-          <w:shd w:fill="auto" w:val="clear"/>
-          <w:vertAlign w:val="baseline"/>
-          <w:rtl w:val="0"/>
-        </w:rPr>
-        <w:t xml:space="preserve"> &amp; Languages</w:t>
-      </w:r>
-    </w:p>
-    <w:p>
-      <w:pPr>
-        <w:keepNext w:val="0"/>
-        <w:keepLines w:val="0"/>
-        <w:widowControl w:val="1"/>
-        <w:pBdr>
-          <w:top w:space="0" w:sz="0" w:val="nil"/>
-          <w:left w:space="0" w:sz="0" w:val="nil"/>
-          <w:bottom w:space="0" w:sz="0" w:val="nil"/>
-          <w:right w:space="0" w:sz="0" w:val="nil"/>
-          <w:between w:space="0" w:sz="0" w:val="nil"/>
-        </w:pBdr>
-        <w:shd w:fill="auto" w:val="clear"/>
-        <w:spacing w:after="0" w:before="0" w:line="240" w:lineRule="auto"/>
-        <w:ind w:left="0" w:right="0" w:firstLine="0"/>
-        <w:contextualSpacing w:val="0"/>
-        <w:jc w:val="left"/>
-        <w:rPr>
-          <w:rFonts w:ascii="Helvetica Neue" w:cs="Helvetica Neue" w:eastAsia="Helvetica Neue" w:hAnsi="Helvetica Neue"/>
-          <w:b w:val="1"/>
-          <w:i w:val="0"/>
-          <w:smallCaps w:val="0"/>
-          <w:strike w:val="0"/>
-          <w:sz w:val="20"/>
-          <w:szCs w:val="20"/>
-          <w:u w:val="none"/>
-          <w:shd w:fill="auto" w:val="clear"/>
-          <w:vertAlign w:val="baseline"/>
-        </w:rPr>
-      </w:pPr>
-      <w:r>
-        <w:rPr>
-          <w:rFonts w:ascii="Helvetica Neue" w:cs="Helvetica Neue" w:eastAsia="Helvetica Neue" w:hAnsi="Helvetica Neue"/>
-          <w:b w:val="1"/>
-          <w:i w:val="0"/>
-          <w:smallCaps w:val="0"/>
-          <w:strike w:val="0"/>
-          <w:sz w:val="20"/>
-          <w:szCs w:val="20"/>
-          <w:u w:val="none"/>
-          <w:shd w:fill="auto" w:val="clear"/>
-          <w:vertAlign w:val="baseline"/>
-          <w:rtl w:val="0"/>
-        </w:rPr>
-        <w:t xml:space="preserve">Proficient: </w:t>
-      </w:r>
-    </w:p>
-    <w:p>
-      <w:pPr>
-        <w:keepNext w:val="0"/>
-        <w:keepLines w:val="0"/>
-        <w:widowControl w:val="1"/>
-        <w:numPr>
-          <w:ilvl w:val="1"/>
-          <w:numId w:val="1"/>
-        </w:numPr>
-        <w:pBdr>
-          <w:top w:space="0" w:sz="0" w:val="nil"/>
-          <w:left w:space="0" w:sz="0" w:val="nil"/>
-          <w:bottom w:space="0" w:sz="0" w:val="nil"/>
-          <w:right w:space="0" w:sz="0" w:val="nil"/>
-          <w:between w:space="0" w:sz="0" w:val="nil"/>
-        </w:pBdr>
-        <w:shd w:fill="auto" w:val="clear"/>
-        <w:spacing w:after="0" w:before="0" w:line="240" w:lineRule="auto"/>
-        <w:ind w:left="458" w:right="0" w:hanging="218"/>
-        <w:contextualSpacing w:val="0"/>
-        <w:jc w:val="left"/>
-        <w:rPr>
-          <w:rFonts w:ascii="Helvetica Neue" w:cs="Helvetica Neue" w:eastAsia="Helvetica Neue" w:hAnsi="Helvetica Neue"/>
-          <w:i w:val="0"/>
-        </w:rPr>
-      </w:pPr>
+          <w:color w:val="000000"/>
+          <w:sz w:val="20"/>
+          <w:szCs w:val="20"/>
+          <w:u w:val="none"/>
+          <w:shd w:fill="auto" w:val="clear"/>
+          <w:vertAlign w:val="baseline"/>
+          <w:rtl w:val="0"/>
+        </w:rPr>
+        <w:t xml:space="preserve">B.S. Computer Science - University at Buffalo | </w:t>
+      </w:r>
       <w:r>
         <w:rPr>
           <w:rFonts w:ascii="Helvetica Neue" w:cs="Helvetica Neue" w:eastAsia="Helvetica Neue" w:hAnsi="Helvetica Neue"/>
@@ -1560,498 +1795,6 @@
           <w:i w:val="0"/>
           <w:smallCaps w:val="0"/>
           <w:strike w:val="0"/>
-          <w:sz w:val="20"/>
-          <w:szCs w:val="20"/>
-          <w:u w:val="none"/>
-          <w:shd w:fill="auto" w:val="clear"/>
-          <w:vertAlign w:val="baseline"/>
-          <w:rtl w:val="0"/>
-        </w:rPr>
-        <w:t xml:space="preserve">Java SE8 | </w:t>
-      </w:r>
-      <w:r>
-        <w:rPr>
-          <w:rFonts w:ascii="Helvetica Neue" w:cs="Helvetica Neue" w:eastAsia="Helvetica Neue" w:hAnsi="Helvetica Neue"/>
-          <w:b w:val="0"/>
-          <w:i w:val="0"/>
-          <w:smallCaps w:val="0"/>
-          <w:strike w:val="0"/>
-          <w:sz w:val="20"/>
-          <w:szCs w:val="20"/>
-          <w:u w:val="none"/>
-          <w:shd w:fill="auto" w:val="clear"/>
-          <w:vertAlign w:val="baseline"/>
-          <w:rtl w:val="0"/>
-        </w:rPr>
-        <w:t xml:space="preserve">Spring Boot</w:t>
-      </w:r>
-      <w:r>
-        <w:rPr>
-          <w:rFonts w:ascii="Helvetica Neue" w:cs="Helvetica Neue" w:eastAsia="Helvetica Neue" w:hAnsi="Helvetica Neue"/>
-          <w:b w:val="0"/>
-          <w:i w:val="0"/>
-          <w:smallCaps w:val="0"/>
-          <w:strike w:val="0"/>
-          <w:sz w:val="20"/>
-          <w:szCs w:val="20"/>
-          <w:u w:val="none"/>
-          <w:shd w:fill="auto" w:val="clear"/>
-          <w:vertAlign w:val="baseline"/>
-          <w:rtl w:val="0"/>
-        </w:rPr>
-        <w:t xml:space="preserve"> | Python | </w:t>
-      </w:r>
-      <w:r>
-        <w:rPr>
-          <w:rFonts w:ascii="Helvetica Neue" w:cs="Helvetica Neue" w:eastAsia="Helvetica Neue" w:hAnsi="Helvetica Neue"/>
-          <w:b w:val="0"/>
-          <w:i w:val="0"/>
-          <w:smallCaps w:val="0"/>
-          <w:strike w:val="0"/>
-          <w:sz w:val="20"/>
-          <w:szCs w:val="20"/>
-          <w:u w:val="none"/>
-          <w:shd w:fill="auto" w:val="clear"/>
-          <w:vertAlign w:val="baseline"/>
-          <w:rtl w:val="0"/>
-        </w:rPr>
-        <w:t xml:space="preserve">Maven</w:t>
-      </w:r>
-      <w:r>
-        <w:rPr>
-          <w:rFonts w:ascii="Helvetica Neue" w:cs="Helvetica Neue" w:eastAsia="Helvetica Neue" w:hAnsi="Helvetica Neue"/>
-          <w:b w:val="0"/>
-          <w:i w:val="0"/>
-          <w:smallCaps w:val="0"/>
-          <w:strike w:val="0"/>
-          <w:sz w:val="20"/>
-          <w:szCs w:val="20"/>
-          <w:u w:val="none"/>
-          <w:shd w:fill="auto" w:val="clear"/>
-          <w:vertAlign w:val="baseline"/>
-          <w:rtl w:val="0"/>
-        </w:rPr>
-        <w:t xml:space="preserve"> | </w:t>
-      </w:r>
-      <w:r>
-        <w:rPr>
-          <w:rFonts w:ascii="Helvetica Neue" w:cs="Helvetica Neue" w:eastAsia="Helvetica Neue" w:hAnsi="Helvetica Neue"/>
-          <w:b w:val="0"/>
-          <w:i w:val="0"/>
-          <w:smallCaps w:val="0"/>
-          <w:strike w:val="0"/>
-          <w:sz w:val="20"/>
-          <w:szCs w:val="20"/>
-          <w:u w:val="none"/>
-          <w:shd w:fill="auto" w:val="clear"/>
-          <w:vertAlign w:val="baseline"/>
-          <w:rtl w:val="0"/>
-        </w:rPr>
-        <w:t xml:space="preserve">Ant</w:t>
-      </w:r>
-      <w:r>
-        <w:rPr>
-          <w:rFonts w:ascii="Helvetica Neue" w:cs="Helvetica Neue" w:eastAsia="Helvetica Neue" w:hAnsi="Helvetica Neue"/>
-          <w:b w:val="0"/>
-          <w:i w:val="0"/>
-          <w:smallCaps w:val="0"/>
-          <w:strike w:val="0"/>
-          <w:sz w:val="20"/>
-          <w:szCs w:val="20"/>
-          <w:u w:val="none"/>
-          <w:shd w:fill="auto" w:val="clear"/>
-          <w:vertAlign w:val="baseline"/>
-          <w:rtl w:val="0"/>
-        </w:rPr>
-        <w:t xml:space="preserve"> | </w:t>
-      </w:r>
-      <w:r>
-        <w:rPr>
-          <w:rFonts w:ascii="Helvetica Neue" w:cs="Helvetica Neue" w:eastAsia="Helvetica Neue" w:hAnsi="Helvetica Neue"/>
-          <w:b w:val="0"/>
-          <w:i w:val="0"/>
-          <w:smallCaps w:val="0"/>
-          <w:strike w:val="0"/>
-          <w:sz w:val="20"/>
-          <w:szCs w:val="20"/>
-          <w:u w:val="none"/>
-          <w:shd w:fill="auto" w:val="clear"/>
-          <w:vertAlign w:val="baseline"/>
-          <w:rtl w:val="0"/>
-        </w:rPr>
-        <w:t xml:space="preserve">Git</w:t>
-      </w:r>
-      <w:r>
-        <w:rPr>
-          <w:rFonts w:ascii="Helvetica Neue" w:cs="Helvetica Neue" w:eastAsia="Helvetica Neue" w:hAnsi="Helvetica Neue"/>
-          <w:b w:val="0"/>
-          <w:i w:val="0"/>
-          <w:smallCaps w:val="0"/>
-          <w:strike w:val="0"/>
-          <w:sz w:val="20"/>
-          <w:szCs w:val="20"/>
-          <w:u w:val="none"/>
-          <w:shd w:fill="auto" w:val="clear"/>
-          <w:vertAlign w:val="baseline"/>
-          <w:rtl w:val="0"/>
-        </w:rPr>
-        <w:t xml:space="preserve"> | SQL | HTML | CSS | VB</w:t>
-      </w:r>
-      <w:r>
-        <w:rPr>
-          <w:rtl w:val="0"/>
-        </w:rPr>
-      </w:r>
-    </w:p>
-    <w:p>
-      <w:pPr>
-        <w:keepNext w:val="0"/>
-        <w:keepLines w:val="0"/>
-        <w:widowControl w:val="1"/>
-        <w:pBdr>
-          <w:top w:space="0" w:sz="0" w:val="nil"/>
-          <w:left w:space="0" w:sz="0" w:val="nil"/>
-          <w:bottom w:space="0" w:sz="0" w:val="nil"/>
-          <w:right w:space="0" w:sz="0" w:val="nil"/>
-          <w:between w:space="0" w:sz="0" w:val="nil"/>
-        </w:pBdr>
-        <w:shd w:fill="auto" w:val="clear"/>
-        <w:spacing w:after="0" w:before="0" w:line="240" w:lineRule="auto"/>
-        <w:ind w:left="0" w:right="0" w:firstLine="0"/>
-        <w:contextualSpacing w:val="0"/>
-        <w:jc w:val="left"/>
-        <w:rPr>
-          <w:rFonts w:ascii="Helvetica Neue" w:cs="Helvetica Neue" w:eastAsia="Helvetica Neue" w:hAnsi="Helvetica Neue"/>
-          <w:b w:val="1"/>
-          <w:i w:val="0"/>
-          <w:smallCaps w:val="0"/>
-          <w:strike w:val="0"/>
-          <w:sz w:val="20"/>
-          <w:szCs w:val="20"/>
-          <w:u w:val="none"/>
-          <w:shd w:fill="auto" w:val="clear"/>
-          <w:vertAlign w:val="baseline"/>
-        </w:rPr>
-      </w:pPr>
-      <w:r>
-        <w:rPr>
-          <w:rFonts w:ascii="Helvetica Neue" w:cs="Helvetica Neue" w:eastAsia="Helvetica Neue" w:hAnsi="Helvetica Neue"/>
-          <w:b w:val="1"/>
-          <w:i w:val="0"/>
-          <w:smallCaps w:val="0"/>
-          <w:strike w:val="0"/>
-          <w:sz w:val="20"/>
-          <w:szCs w:val="20"/>
-          <w:u w:val="none"/>
-          <w:shd w:fill="auto" w:val="clear"/>
-          <w:vertAlign w:val="baseline"/>
-          <w:rtl w:val="0"/>
-        </w:rPr>
-        <w:t xml:space="preserve">Comfortable:</w:t>
-      </w:r>
-      <w:r>
-        <w:rPr>
-          <w:rFonts w:ascii="Helvetica Neue" w:cs="Helvetica Neue" w:eastAsia="Helvetica Neue" w:hAnsi="Helvetica Neue"/>
-          <w:b w:val="0"/>
-          <w:i w:val="0"/>
-          <w:smallCaps w:val="0"/>
-          <w:strike w:val="0"/>
-          <w:sz w:val="20"/>
-          <w:szCs w:val="20"/>
-          <w:u w:val="none"/>
-          <w:shd w:fill="auto" w:val="clear"/>
-          <w:vertAlign w:val="baseline"/>
-          <w:rtl w:val="0"/>
-        </w:rPr>
-        <w:t xml:space="preserve"> </w:t>
-      </w:r>
-      <w:r>
-        <w:rPr>
-          <w:rtl w:val="0"/>
-        </w:rPr>
-      </w:r>
-    </w:p>
-    <w:p>
-      <w:pPr>
-        <w:keepNext w:val="0"/>
-        <w:keepLines w:val="0"/>
-        <w:widowControl w:val="1"/>
-        <w:numPr>
-          <w:ilvl w:val="1"/>
-          <w:numId w:val="2"/>
-        </w:numPr>
-        <w:pBdr>
-          <w:top w:space="0" w:sz="0" w:val="nil"/>
-          <w:left w:space="0" w:sz="0" w:val="nil"/>
-          <w:bottom w:space="0" w:sz="0" w:val="nil"/>
-          <w:right w:space="0" w:sz="0" w:val="nil"/>
-          <w:between w:space="0" w:sz="0" w:val="nil"/>
-        </w:pBdr>
-        <w:shd w:fill="auto" w:val="clear"/>
-        <w:spacing w:after="0" w:before="0" w:line="240" w:lineRule="auto"/>
-        <w:ind w:left="458" w:right="0" w:hanging="218"/>
-        <w:contextualSpacing w:val="0"/>
-        <w:jc w:val="left"/>
-        <w:rPr>
-          <w:rFonts w:ascii="Helvetica Neue" w:cs="Helvetica Neue" w:eastAsia="Helvetica Neue" w:hAnsi="Helvetica Neue"/>
-          <w:b w:val="0"/>
-          <w:i w:val="0"/>
-        </w:rPr>
-      </w:pPr>
-      <w:r>
-        <w:rPr>
-          <w:rFonts w:ascii="Helvetica Neue" w:cs="Helvetica Neue" w:eastAsia="Helvetica Neue" w:hAnsi="Helvetica Neue"/>
-          <w:b w:val="0"/>
-          <w:i w:val="0"/>
-          <w:smallCaps w:val="0"/>
-          <w:strike w:val="0"/>
-          <w:sz w:val="20"/>
-          <w:szCs w:val="20"/>
-          <w:u w:val="none"/>
-          <w:shd w:fill="auto" w:val="clear"/>
-          <w:vertAlign w:val="baseline"/>
-          <w:rtl w:val="0"/>
-        </w:rPr>
-        <w:t xml:space="preserve">Typescript/Angular | Nativescript </w:t>
-      </w:r>
-      <w:r>
-        <w:rPr>
-          <w:rFonts w:ascii="Helvetica Neue" w:cs="Helvetica Neue" w:eastAsia="Helvetica Neue" w:hAnsi="Helvetica Neue"/>
-          <w:sz w:val="20"/>
-          <w:szCs w:val="20"/>
-          <w:rtl w:val="0"/>
-        </w:rPr>
-        <w:t xml:space="preserve">| Ruby</w:t>
-      </w:r>
-      <w:r>
-        <w:rPr>
-          <w:rtl w:val="0"/>
-        </w:rPr>
-      </w:r>
-    </w:p>
-    <w:p>
-      <w:pPr>
-        <w:keepNext w:val="0"/>
-        <w:keepLines w:val="0"/>
-        <w:widowControl w:val="1"/>
-        <w:pBdr>
-          <w:top w:space="0" w:sz="0" w:val="nil"/>
-          <w:left w:space="0" w:sz="0" w:val="nil"/>
-          <w:bottom w:space="0" w:sz="0" w:val="nil"/>
-          <w:right w:space="0" w:sz="0" w:val="nil"/>
-          <w:between w:space="0" w:sz="0" w:val="nil"/>
-        </w:pBdr>
-        <w:shd w:fill="auto" w:val="clear"/>
-        <w:spacing w:after="0" w:before="0" w:line="240" w:lineRule="auto"/>
-        <w:ind w:right="0"/>
-        <w:contextualSpacing w:val="0"/>
-        <w:jc w:val="left"/>
-        <w:rPr>
-          <w:rFonts w:ascii="Helvetica Neue" w:cs="Helvetica Neue" w:eastAsia="Helvetica Neue" w:hAnsi="Helvetica Neue"/>
-          <w:b w:val="1"/>
-          <w:sz w:val="20"/>
-          <w:szCs w:val="20"/>
-        </w:rPr>
-      </w:pPr>
-      <w:r>
-        <w:rPr>
-          <w:rFonts w:ascii="Helvetica Neue" w:cs="Helvetica Neue" w:eastAsia="Helvetica Neue" w:hAnsi="Helvetica Neue"/>
-          <w:b w:val="1"/>
-          <w:sz w:val="20"/>
-          <w:szCs w:val="20"/>
-          <w:rtl w:val="0"/>
-        </w:rPr>
-        <w:t xml:space="preserve">Familiar:</w:t>
-      </w:r>
-    </w:p>
-    <w:p>
-      <w:pPr>
-        <w:numPr>
-          <w:ilvl w:val="1"/>
-          <w:numId w:val="2"/>
-        </w:numPr>
-        <w:ind w:left="458" w:hanging="218"/>
-        <w:rPr>
-          <w:rFonts w:ascii="Helvetica Neue" w:cs="Helvetica Neue" w:eastAsia="Helvetica Neue" w:hAnsi="Helvetica Neue"/>
-        </w:rPr>
-      </w:pPr>
-      <w:r>
-        <w:rPr>
-          <w:rFonts w:ascii="Helvetica Neue" w:cs="Helvetica Neue" w:eastAsia="Helvetica Neue" w:hAnsi="Helvetica Neue"/>
-          <w:sz w:val="20"/>
-          <w:szCs w:val="20"/>
-          <w:rtl w:val="0"/>
-        </w:rPr>
-        <w:t xml:space="preserve">Go | Perl | C/C++</w:t>
-      </w:r>
-      <w:r>
-        <w:rPr>
-          <w:rtl w:val="0"/>
-        </w:rPr>
-      </w:r>
-    </w:p>
-    <w:p>
-      <w:pPr>
-        <w:keepNext w:val="0"/>
-        <w:keepLines w:val="0"/>
-        <w:widowControl w:val="1"/>
-        <w:pBdr>
-          <w:top w:space="0" w:sz="0" w:val="nil"/>
-          <w:left w:space="0" w:sz="0" w:val="nil"/>
-          <w:bottom w:space="0" w:sz="0" w:val="nil"/>
-          <w:right w:space="0" w:sz="0" w:val="nil"/>
-          <w:between w:space="0" w:sz="0" w:val="nil"/>
-        </w:pBdr>
-        <w:shd w:fill="auto" w:val="clear"/>
-        <w:spacing w:after="0" w:before="0" w:line="240" w:lineRule="auto"/>
-        <w:ind w:left="0" w:right="0" w:firstLine="0"/>
-        <w:contextualSpacing w:val="0"/>
-        <w:jc w:val="left"/>
-        <w:rPr>
-          <w:rFonts w:ascii="Helvetica Neue" w:cs="Helvetica Neue" w:eastAsia="Helvetica Neue" w:hAnsi="Helvetica Neue"/>
-          <w:b w:val="1"/>
-          <w:i w:val="0"/>
-          <w:smallCaps w:val="0"/>
-          <w:strike w:val="0"/>
-          <w:color w:val="000000"/>
-          <w:sz w:val="24"/>
-          <w:szCs w:val="24"/>
-          <w:u w:val="none"/>
-          <w:shd w:fill="auto" w:val="clear"/>
-          <w:vertAlign w:val="baseline"/>
-        </w:rPr>
-      </w:pPr>
-      <w:r>
-        <w:rPr>
-          <w:rtl w:val="0"/>
-        </w:rPr>
-      </w:r>
-    </w:p>
-    <w:p>
-      <w:pPr>
-        <w:keepNext w:val="0"/>
-        <w:keepLines w:val="0"/>
-        <w:widowControl w:val="1"/>
-        <w:pBdr>
-          <w:top w:space="0" w:sz="0" w:val="nil"/>
-          <w:left w:space="0" w:sz="0" w:val="nil"/>
-          <w:bottom w:space="0" w:sz="0" w:val="nil"/>
-          <w:right w:space="0" w:sz="0" w:val="nil"/>
-          <w:between w:space="0" w:sz="0" w:val="nil"/>
-        </w:pBdr>
-        <w:shd w:fill="auto" w:val="clear"/>
-        <w:spacing w:after="0" w:before="0" w:line="240" w:lineRule="auto"/>
-        <w:ind w:left="0" w:right="0" w:firstLine="0"/>
-        <w:contextualSpacing w:val="0"/>
-        <w:jc w:val="left"/>
-        <w:rPr>
-          <w:rFonts w:ascii="Helvetica Neue" w:cs="Helvetica Neue" w:eastAsia="Helvetica Neue" w:hAnsi="Helvetica Neue"/>
-          <w:b w:val="0"/>
-          <w:i w:val="1"/>
-          <w:smallCaps w:val="0"/>
-          <w:strike w:val="0"/>
-          <w:color w:val="000000"/>
-          <w:sz w:val="24"/>
-          <w:szCs w:val="24"/>
-          <w:u w:val="none"/>
-          <w:shd w:fill="auto" w:val="clear"/>
-          <w:vertAlign w:val="baseline"/>
-        </w:rPr>
-      </w:pPr>
-      <w:r>
-        <w:rPr>
-          <w:rFonts w:ascii="Helvetica Neue" w:cs="Helvetica Neue" w:eastAsia="Helvetica Neue" w:hAnsi="Helvetica Neue"/>
-          <w:b w:val="1"/>
-          <w:i w:val="0"/>
-          <w:smallCaps w:val="0"/>
-          <w:strike w:val="0"/>
-          <w:color w:val="000000"/>
-          <w:sz w:val="24"/>
-          <w:szCs w:val="24"/>
-          <w:u w:val="none"/>
-          <w:shd w:fill="auto" w:val="clear"/>
-          <w:vertAlign w:val="baseline"/>
-          <w:rtl w:val="0"/>
-        </w:rPr>
-        <w:t xml:space="preserve">— </w:t>
-      </w:r>
-      <w:r>
-        <w:rPr>
-          <w:rFonts w:ascii="Helvetica Neue" w:cs="Helvetica Neue" w:eastAsia="Helvetica Neue" w:hAnsi="Helvetica Neue"/>
-          <w:i w:val="1"/>
-          <w:smallCaps w:val="0"/>
-          <w:strike w:val="0"/>
-          <w:color w:val="000000"/>
-          <w:sz w:val="24"/>
-          <w:szCs w:val="24"/>
-          <w:u w:val="none"/>
-          <w:shd w:fill="auto" w:val="clear"/>
-          <w:vertAlign w:val="baseline"/>
-          <w:rtl w:val="0"/>
-        </w:rPr>
-        <w:t xml:space="preserve">Education</w:t>
-      </w:r>
-      <w:r>
-        <w:rPr>
-          <w:rtl w:val="0"/>
-        </w:rPr>
-      </w:r>
-    </w:p>
-    <w:p>
-      <w:pPr>
-        <w:keepNext w:val="0"/>
-        <w:keepLines w:val="0"/>
-        <w:widowControl w:val="1"/>
-        <w:pBdr>
-          <w:top w:space="0" w:sz="0" w:val="nil"/>
-          <w:left w:space="0" w:sz="0" w:val="nil"/>
-          <w:bottom w:space="0" w:sz="0" w:val="nil"/>
-          <w:right w:space="0" w:sz="0" w:val="nil"/>
-          <w:between w:space="0" w:sz="0" w:val="nil"/>
-        </w:pBdr>
-        <w:shd w:fill="auto" w:val="clear"/>
-        <w:spacing w:after="0" w:before="0" w:line="240" w:lineRule="auto"/>
-        <w:ind w:left="0" w:right="0" w:firstLine="0"/>
-        <w:contextualSpacing w:val="0"/>
-        <w:jc w:val="left"/>
-        <w:rPr>
-          <w:rFonts w:ascii="Helvetica Neue" w:cs="Helvetica Neue" w:eastAsia="Helvetica Neue" w:hAnsi="Helvetica Neue"/>
-          <w:b w:val="0"/>
-          <w:i w:val="0"/>
-          <w:smallCaps w:val="0"/>
-          <w:strike w:val="0"/>
-          <w:color w:val="000000"/>
-          <w:sz w:val="22"/>
-          <w:szCs w:val="22"/>
-          <w:u w:val="none"/>
-          <w:shd w:fill="auto" w:val="clear"/>
-          <w:vertAlign w:val="baseline"/>
-        </w:rPr>
-      </w:pPr>
-      <w:r>
-        <w:rPr>
-          <w:rFonts w:ascii="Helvetica Neue" w:cs="Helvetica Neue" w:eastAsia="Helvetica Neue" w:hAnsi="Helvetica Neue"/>
-          <w:b w:val="1"/>
-          <w:i w:val="0"/>
-          <w:smallCaps w:val="0"/>
-          <w:strike w:val="0"/>
-          <w:color w:val="000000"/>
-          <w:sz w:val="20"/>
-          <w:szCs w:val="20"/>
-          <w:u w:val="none"/>
-          <w:shd w:fill="auto" w:val="clear"/>
-          <w:vertAlign w:val="baseline"/>
-          <w:rtl w:val="0"/>
-        </w:rPr>
-        <w:t xml:space="preserve">B.S. Computer Science - University at Buffalo | </w:t>
-      </w:r>
-      <w:r>
-        <w:rPr>
-          <w:rFonts w:ascii="Helvetica Neue" w:cs="Helvetica Neue" w:eastAsia="Helvetica Neue" w:hAnsi="Helvetica Neue"/>
-          <w:b w:val="0"/>
-          <w:i w:val="0"/>
-          <w:smallCaps w:val="0"/>
-          <w:strike w:val="0"/>
           <w:color w:val="000000"/>
           <w:sz w:val="20"/>
           <w:szCs w:val="20"/>
@@ -2069,11 +1812,9 @@
       </w:r>
     </w:p>
     <w:sectPr>
-      <w:headerReference r:id="rId7" w:type="default"/>
-      <w:footerReference r:id="rId8" w:type="default"/>
+      <w:type w:val="continuous"/>
       <w:pgSz w:h="15840" w:w="12240"/>
       <w:pgMar w:bottom="1440" w:top="1440" w:left="1440" w:right="1440" w:header="720" w:footer="864"/>
-      <w:pgNumType w:start="1"/>
     </w:sectPr>
   </w:body>
 </w:document>
@@ -2083,7 +1824,6 @@
 <w:ftr xmlns:mc="http://schemas.openxmlformats.org/markup-compatibility/2006" xmlns:o="urn:schemas-microsoft-com:office:office" xmlns:r="http://schemas.openxmlformats.org/officeDocument/2006/relationships" xmlns:m="http://schemas.openxmlformats.org/officeDocument/2006/math" xmlns:v="urn:schemas-microsoft-com:vml" xmlns:wp="http://schemas.openxmlformats.org/drawingml/2006/wordprocessingDrawing" xmlns:w10="urn:schemas-microsoft-com:office:word" xmlns:w="http://schemas.openxmlformats.org/wordprocessingml/2006/main" xmlns:wne="http://schemas.microsoft.com/office/word/2006/wordml" xmlns:sl="http://schemas.openxmlformats.org/schemaLibrary/2006/main" xmlns:a="http://schemas.openxmlformats.org/drawingml/2006/main" xmlns:pic="http://schemas.openxmlformats.org/drawingml/2006/picture" xmlns:c="http://schemas.openxmlformats.org/drawingml/2006/chart" xmlns:lc="http://schemas.openxmlformats.org/drawingml/2006/lockedCanvas" xmlns:dgm="http://schemas.openxmlformats.org/drawingml/2006/diagram" xmlns:wps="http://schemas.microsoft.com/office/word/2010/wordprocessingShape" xmlns:wpg="http://schemas.microsoft.com/office/word/2010/wordprocessingGroup" xmlns:w14="http://schemas.microsoft.com/office/word/2010/wordml" xmlns:w15="http://schemas.microsoft.com/office/word/2012/wordml">
   <w:p>
     <w:pPr>
-      <w:contextualSpacing w:val="0"/>
       <w:rPr/>
     </w:pPr>
     <w:r>
@@ -2099,7 +1839,6 @@
 <w:hdr xmlns:mc="http://schemas.openxmlformats.org/markup-compatibility/2006" xmlns:o="urn:schemas-microsoft-com:office:office" xmlns:r="http://schemas.openxmlformats.org/officeDocument/2006/relationships" xmlns:m="http://schemas.openxmlformats.org/officeDocument/2006/math" xmlns:v="urn:schemas-microsoft-com:vml" xmlns:wp="http://schemas.openxmlformats.org/drawingml/2006/wordprocessingDrawing" xmlns:w10="urn:schemas-microsoft-com:office:word" xmlns:w="http://schemas.openxmlformats.org/wordprocessingml/2006/main" xmlns:wne="http://schemas.microsoft.com/office/word/2006/wordml" xmlns:sl="http://schemas.openxmlformats.org/schemaLibrary/2006/main" xmlns:a="http://schemas.openxmlformats.org/drawingml/2006/main" xmlns:pic="http://schemas.openxmlformats.org/drawingml/2006/picture" xmlns:c="http://schemas.openxmlformats.org/drawingml/2006/chart" xmlns:lc="http://schemas.openxmlformats.org/drawingml/2006/lockedCanvas" xmlns:dgm="http://schemas.openxmlformats.org/drawingml/2006/diagram" xmlns:wps="http://schemas.microsoft.com/office/word/2010/wordprocessingShape" xmlns:wpg="http://schemas.microsoft.com/office/word/2010/wordprocessingGroup" xmlns:w14="http://schemas.microsoft.com/office/word/2010/wordml" xmlns:w15="http://schemas.microsoft.com/office/word/2012/wordml">
   <w:p>
     <w:pPr>
-      <w:contextualSpacing w:val="0"/>
       <w:rPr/>
     </w:pPr>
     <w:r>

</xml_diff>